<commit_message>
Update instructions to include syntax for PK
</commit_message>
<xml_diff>
--- a/Documents/Week 1/ISCG7436 - Week 1.docx
+++ b/Documents/Week 1/ISCG7436 - Week 1.docx
@@ -174,18 +174,10 @@
         <w:t xml:space="preserve">from the </w:t>
       </w:r>
       <w:r>
-        <w:t xml:space="preserve">Resources folder on the course’s </w:t>
-      </w:r>
-      <w:proofErr w:type="spellStart"/>
-      <w:r>
-        <w:t>M</w:t>
-      </w:r>
-      <w:r>
-        <w:t>oodle</w:t>
-      </w:r>
-      <w:proofErr w:type="spellEnd"/>
-      <w:r>
-        <w:t xml:space="preserve"> </w:t>
+        <w:t>Resources folder on the course’s M</w:t>
+      </w:r>
+      <w:r>
+        <w:t xml:space="preserve">oodle </w:t>
       </w:r>
       <w:r>
         <w:t>page</w:t>
@@ -214,14 +206,12 @@
       <w:r>
         <w:t xml:space="preserve">Run the executable batch file </w:t>
       </w:r>
-      <w:proofErr w:type="spellStart"/>
       <w:r>
         <w:rPr>
           <w:i/>
         </w:rPr>
         <w:t>runServer</w:t>
       </w:r>
-      <w:proofErr w:type="spellEnd"/>
       <w:r>
         <w:t xml:space="preserve"> as shown below</w:t>
       </w:r>
@@ -379,14 +369,12 @@
         <w:lastRenderedPageBreak/>
         <w:t xml:space="preserve">Open the HSQLDB Client Interface by running the batch file: </w:t>
       </w:r>
-      <w:proofErr w:type="spellStart"/>
       <w:r>
         <w:rPr>
           <w:i/>
         </w:rPr>
         <w:t>runManagerSwing</w:t>
       </w:r>
-      <w:proofErr w:type="spellEnd"/>
       <w:r>
         <w:t xml:space="preserve"> this will open the following window</w:t>
       </w:r>
@@ -536,7 +524,40 @@
                 <w:szCs w:val="20"/>
                 <w:lang w:val="en-NZ" w:eastAsia="en-US"/>
               </w:rPr>
-              <w:t xml:space="preserve">CREATE TABLE BOOK </w:t>
+              <w:t xml:space="preserve">create table </w:t>
+            </w:r>
+            <w:r>
+              <w:rPr>
+                <w:rFonts w:ascii="Courier New" w:hAnsi="Courier New" w:cs="Courier New"/>
+                <w:noProof/>
+                <w:color w:val="0000FF"/>
+                <w:sz w:val="20"/>
+                <w:szCs w:val="20"/>
+                <w:lang w:val="en-NZ" w:eastAsia="en-US"/>
+              </w:rPr>
+              <w:t>B</w:t>
+            </w:r>
+            <w:r>
+              <w:rPr>
+                <w:rFonts w:ascii="Courier New" w:hAnsi="Courier New" w:cs="Courier New"/>
+                <w:noProof/>
+                <w:color w:val="0000FF"/>
+                <w:sz w:val="20"/>
+                <w:szCs w:val="20"/>
+                <w:lang w:val="en-NZ" w:eastAsia="en-US"/>
+              </w:rPr>
+              <w:t>ook</w:t>
+            </w:r>
+            <w:r>
+              <w:rPr>
+                <w:rFonts w:ascii="Courier New" w:hAnsi="Courier New" w:cs="Courier New"/>
+                <w:noProof/>
+                <w:color w:val="0000FF"/>
+                <w:sz w:val="20"/>
+                <w:szCs w:val="20"/>
+                <w:lang w:val="en-NZ" w:eastAsia="en-US"/>
+              </w:rPr>
+              <w:t>(</w:t>
             </w:r>
           </w:p>
           <w:p>
@@ -562,7 +583,8 @@
                 <w:szCs w:val="20"/>
                 <w:lang w:val="en-NZ" w:eastAsia="en-US"/>
               </w:rPr>
-              <w:t>(</w:t>
+              <w:tab/>
+              <w:t>book_id int primary key,</w:t>
             </w:r>
           </w:p>
           <w:p>
@@ -589,7 +611,7 @@
                 <w:lang w:val="en-NZ" w:eastAsia="en-US"/>
               </w:rPr>
               <w:tab/>
-              <w:t>BOOK_ID INT NOT NULL,</w:t>
+              <w:t>title varchar(50),</w:t>
             </w:r>
           </w:p>
           <w:p>
@@ -616,7 +638,7 @@
                 <w:lang w:val="en-NZ" w:eastAsia="en-US"/>
               </w:rPr>
               <w:tab/>
-              <w:t>TITLE varchar(50),</w:t>
+              <w:t>author varchar(50),</w:t>
             </w:r>
           </w:p>
           <w:p>
@@ -643,7 +665,7 @@
                 <w:lang w:val="en-NZ" w:eastAsia="en-US"/>
               </w:rPr>
               <w:tab/>
-              <w:t>AUTHOR varchar(50),</w:t>
+              <w:t>genre varchar(50),</w:t>
             </w:r>
           </w:p>
           <w:p>
@@ -670,7 +692,7 @@
                 <w:lang w:val="en-NZ" w:eastAsia="en-US"/>
               </w:rPr>
               <w:tab/>
-              <w:t>GENRE varchar(50),</w:t>
+              <w:t>isbn varchar(50),</w:t>
             </w:r>
           </w:p>
           <w:p>
@@ -697,34 +719,7 @@
                 <w:lang w:val="en-NZ" w:eastAsia="en-US"/>
               </w:rPr>
               <w:tab/>
-              <w:t>ISBN varchar(50),</w:t>
-            </w:r>
-          </w:p>
-          <w:p>
-            <w:pPr>
-              <w:autoSpaceDE w:val="0"/>
-              <w:autoSpaceDN w:val="0"/>
-              <w:adjustRightInd w:val="0"/>
-              <w:rPr>
-                <w:rFonts w:ascii="Courier New" w:hAnsi="Courier New" w:cs="Courier New"/>
-                <w:noProof/>
-                <w:color w:val="0000FF"/>
-                <w:sz w:val="20"/>
-                <w:szCs w:val="20"/>
-                <w:lang w:val="en-NZ" w:eastAsia="en-US"/>
-              </w:rPr>
-            </w:pPr>
-            <w:r>
-              <w:rPr>
-                <w:rFonts w:ascii="Courier New" w:hAnsi="Courier New" w:cs="Courier New"/>
-                <w:noProof/>
-                <w:color w:val="0000FF"/>
-                <w:sz w:val="20"/>
-                <w:szCs w:val="20"/>
-                <w:lang w:val="en-NZ" w:eastAsia="en-US"/>
-              </w:rPr>
-              <w:tab/>
-              <w:t>BLURB varchar(250)</w:t>
+              <w:t>blurb varchar(250)</w:t>
             </w:r>
           </w:p>
           <w:p>
@@ -1241,15 +1236,7 @@
         </w:numPr>
       </w:pPr>
       <w:r>
-        <w:t xml:space="preserve">Alter the output so that </w:t>
-      </w:r>
-      <w:proofErr w:type="gramStart"/>
-      <w:r>
-        <w:t>entire table contents is</w:t>
-      </w:r>
-      <w:proofErr w:type="gramEnd"/>
-      <w:r>
-        <w:t xml:space="preserve"> output properly using HTML table tags</w:t>
+        <w:t>Alter the output so that entire table contents is output properly using HTML table tags</w:t>
       </w:r>
       <w:r>
         <w:t xml:space="preserve"> – you will need to use</w:t>
@@ -1258,23 +1245,10 @@
         <w:t xml:space="preserve"> both</w:t>
       </w:r>
       <w:r>
-        <w:t xml:space="preserve"> the </w:t>
-      </w:r>
-      <w:proofErr w:type="spellStart"/>
-      <w:r>
-        <w:t>ResultSet</w:t>
-      </w:r>
-      <w:proofErr w:type="spellEnd"/>
-      <w:r>
-        <w:t xml:space="preserve"> and the </w:t>
-      </w:r>
-      <w:proofErr w:type="spellStart"/>
-      <w:r>
-        <w:t>ResultSetMetaData</w:t>
-      </w:r>
-      <w:proofErr w:type="spellEnd"/>
-      <w:r>
-        <w:t xml:space="preserve"> objects.</w:t>
+        <w:t xml:space="preserve"> the ResultSet and the </w:t>
+      </w:r>
+      <w:r>
+        <w:t>ResultSetMetaData objects.</w:t>
       </w:r>
     </w:p>
     <w:p>

</xml_diff>